<commit_message>
CRUD de Grupos listo, y correción de errores estéticos [F]
</commit_message>
<xml_diff>
--- a/Histolok rutas Fase 4 v1.docx
+++ b/Histolok rutas Fase 4 v1.docx
@@ -124,8 +124,16 @@
         <w:rPr>
           <w:lang w:val="en-US"/>
         </w:rPr>
-        <w:t xml:space="preserve"> artisan migrate</w:t>
-      </w:r>
+        <w:t xml:space="preserve"> artisan </w:t>
+      </w:r>
+      <w:proofErr w:type="gramStart"/>
+      <w:r>
+        <w:rPr>
+          <w:lang w:val="en-US"/>
+        </w:rPr>
+        <w:t>migrate</w:t>
+      </w:r>
+      <w:proofErr w:type="gramEnd"/>
     </w:p>
     <w:p>
       <w:pPr>
@@ -223,8 +231,16 @@
         <w:rPr>
           <w:lang w:val="en-US"/>
         </w:rPr>
-        <w:t xml:space="preserve"> artisan serve</w:t>
-      </w:r>
+        <w:t xml:space="preserve"> artisan </w:t>
+      </w:r>
+      <w:proofErr w:type="gramStart"/>
+      <w:r>
+        <w:rPr>
+          <w:lang w:val="en-US"/>
+        </w:rPr>
+        <w:t>serve</w:t>
+      </w:r>
+      <w:proofErr w:type="gramEnd"/>
     </w:p>
     <w:p>
       <w:pPr>
@@ -253,6 +269,7 @@
         </w:rPr>
         <w:t xml:space="preserve">TODAS LAS RUTAS ESTAN EN </w:t>
       </w:r>
+      <w:proofErr w:type="spellStart"/>
       <w:r>
         <w:rPr>
           <w:b/>
@@ -260,7 +277,17 @@
           <w:highlight w:val="yellow"/>
           <w:lang w:val="en-US"/>
         </w:rPr>
-        <w:t>Histolok-backend\routes\</w:t>
+        <w:t>Histolok</w:t>
+      </w:r>
+      <w:proofErr w:type="spellEnd"/>
+      <w:r>
+        <w:rPr>
+          <w:b/>
+          <w:bCs/>
+          <w:highlight w:val="yellow"/>
+          <w:lang w:val="en-US"/>
+        </w:rPr>
+        <w:t>-backend\routes\</w:t>
       </w:r>
       <w:proofErr w:type="spellStart"/>
       <w:r>
@@ -562,8 +589,18 @@
           <w:bCs/>
           <w:lang w:val="en-US"/>
         </w:rPr>
-        <w:t>Log out</w:t>
-      </w:r>
+        <w:t xml:space="preserve">Log </w:t>
+      </w:r>
+      <w:proofErr w:type="gramStart"/>
+      <w:r>
+        <w:rPr>
+          <w:b/>
+          <w:bCs/>
+          <w:lang w:val="en-US"/>
+        </w:rPr>
+        <w:t>out</w:t>
+      </w:r>
+      <w:proofErr w:type="gramEnd"/>
     </w:p>
     <w:p>
       <w:pPr>
@@ -823,7 +860,23 @@
           <w:b/>
           <w:bCs/>
         </w:rPr>
-        <w:t xml:space="preserve"> de perfil  (solo admin puede cambiar cuentas ajenas)</w:t>
+        <w:t xml:space="preserve"> de </w:t>
+      </w:r>
+      <w:proofErr w:type="gramStart"/>
+      <w:r>
+        <w:rPr>
+          <w:b/>
+          <w:bCs/>
+        </w:rPr>
+        <w:t>perfil  (</w:t>
+      </w:r>
+      <w:proofErr w:type="gramEnd"/>
+      <w:r>
+        <w:rPr>
+          <w:b/>
+          <w:bCs/>
+        </w:rPr>
+        <w:t>solo admin puede cambiar cuentas ajenas)</w:t>
       </w:r>
     </w:p>
     <w:p>
@@ -846,15 +899,28 @@
       </w:r>
       <w:proofErr w:type="spellEnd"/>
       <w:r>
-        <w:t>, type        (</w:t>
-      </w:r>
-      <w:proofErr w:type="spellStart"/>
+        <w:t xml:space="preserve">, type     </w:t>
+      </w:r>
+      <w:proofErr w:type="gramStart"/>
+      <w:r>
+        <w:t xml:space="preserve">   (</w:t>
+      </w:r>
+      <w:proofErr w:type="spellStart"/>
+      <w:proofErr w:type="gramEnd"/>
       <w:r>
         <w:t>type</w:t>
       </w:r>
       <w:proofErr w:type="spellEnd"/>
       <w:r>
-        <w:t xml:space="preserve"> solo funciona si eres admin)(</w:t>
+        <w:t xml:space="preserve"> solo funciona si eres </w:t>
+      </w:r>
+      <w:proofErr w:type="spellStart"/>
+      <w:r>
+        <w:t>admin</w:t>
+      </w:r>
+      <w:proofErr w:type="spellEnd"/>
+      <w:r>
+        <w:t>)(</w:t>
       </w:r>
       <w:proofErr w:type="spellStart"/>
       <w:r>
@@ -1223,6 +1289,7 @@
         <w:t>(</w:t>
       </w:r>
       <w:proofErr w:type="spellStart"/>
+      <w:proofErr w:type="gramStart"/>
       <w:r>
         <w:rPr>
           <w:lang w:val="en-US"/>
@@ -1230,6 +1297,7 @@
         <w:t>necesitas</w:t>
       </w:r>
       <w:proofErr w:type="spellEnd"/>
+      <w:proofErr w:type="gramEnd"/>
       <w:r>
         <w:rPr>
           <w:lang w:val="en-US"/>
@@ -1334,10 +1402,18 @@
     </w:p>
     <w:p>
       <w:r>
-        <w:t xml:space="preserve">http://127.0.0.1:8000/api/fotos/1?_method=PUT   </w:t>
-      </w:r>
-      <w:r>
-        <w:t xml:space="preserve"> (no se puede mandar PUT </w:t>
+        <w:t xml:space="preserve">http://127.0.0.1:8000/api/fotos/1?_method=PUT </w:t>
+      </w:r>
+      <w:proofErr w:type="gramStart"/>
+      <w:r>
+        <w:t xml:space="preserve">  </w:t>
+      </w:r>
+      <w:r>
+        <w:t xml:space="preserve"> (</w:t>
+      </w:r>
+      <w:proofErr w:type="gramEnd"/>
+      <w:r>
+        <w:t xml:space="preserve">no se puede mandar PUT </w:t>
       </w:r>
       <w:proofErr w:type="spellStart"/>
       <w:r>
@@ -1481,6 +1557,7 @@
         <w:t>(</w:t>
       </w:r>
       <w:proofErr w:type="spellStart"/>
+      <w:proofErr w:type="gramStart"/>
       <w:r>
         <w:rPr>
           <w:lang w:val="en-US"/>
@@ -1488,6 +1565,7 @@
         <w:t>necesitas</w:t>
       </w:r>
       <w:proofErr w:type="spellEnd"/>
+      <w:proofErr w:type="gramEnd"/>
       <w:r>
         <w:rPr>
           <w:lang w:val="en-US"/>
@@ -2015,12 +2093,17 @@
         <w:t xml:space="preserve"> </w:t>
       </w:r>
       <w:proofErr w:type="spellStart"/>
+      <w:proofErr w:type="gramStart"/>
       <w:r>
         <w:t>answer</w:t>
       </w:r>
       <w:proofErr w:type="spellEnd"/>
       <w:r>
-        <w:t>(la respuesta) es aparte de las opciones, es decir, puede haber hasta 5 opciones.</w:t>
+        <w:t>(</w:t>
+      </w:r>
+      <w:proofErr w:type="gramEnd"/>
+      <w:r>
+        <w:t>la respuesta) es aparte de las opciones, es decir, puede haber hasta 5 opciones.</w:t>
       </w:r>
     </w:p>
     <w:p>
@@ -2874,12 +2957,17 @@
         <w:t xml:space="preserve">, </w:t>
       </w:r>
       <w:proofErr w:type="spellStart"/>
+      <w:proofErr w:type="gramStart"/>
       <w:r>
         <w:t>keywords</w:t>
       </w:r>
       <w:proofErr w:type="spellEnd"/>
       <w:r>
-        <w:t>(array, ej. ["</w:t>
+        <w:t>(</w:t>
+      </w:r>
+      <w:proofErr w:type="gramEnd"/>
+      <w:r>
+        <w:t>array, ej. ["</w:t>
       </w:r>
       <w:proofErr w:type="spellStart"/>
       <w:r>
@@ -3334,28 +3422,7 @@
           <w:b/>
           <w:bCs/>
         </w:rPr>
-        <w:t>P</w:t>
-      </w:r>
-      <w:r>
-        <w:rPr>
-          <w:b/>
-          <w:bCs/>
-        </w:rPr>
-        <w:t>regunta</w:t>
-      </w:r>
-      <w:r>
-        <w:rPr>
-          <w:b/>
-          <w:bCs/>
-        </w:rPr>
-        <w:t xml:space="preserve"> actual</w:t>
-      </w:r>
-      <w:r>
-        <w:rPr>
-          <w:b/>
-          <w:bCs/>
-        </w:rPr>
-        <w:t xml:space="preserve"> del</w:t>
+        <w:t>Pregunta actual del</w:t>
       </w:r>
       <w:r>
         <w:rPr>
@@ -3599,7 +3666,15 @@
         <w:t>http://127.0.0.1:8000/api/</w:t>
       </w:r>
       <w:r>
-        <w:t>grupos   (solo admin)</w:t>
+        <w:t>grupos</w:t>
+      </w:r>
+      <w:proofErr w:type="gramStart"/>
+      <w:r>
+        <w:t xml:space="preserve">   (</w:t>
+      </w:r>
+      <w:proofErr w:type="gramEnd"/>
+      <w:r>
+        <w:t>solo admin)</w:t>
       </w:r>
     </w:p>
     <w:p>
@@ -3726,7 +3801,13 @@
         <w:rPr>
           <w:lang w:val="en-US"/>
         </w:rPr>
-        <w:t>title,desc</w:t>
+        <w:t>name</w:t>
+      </w:r>
+      <w:r>
+        <w:rPr>
+          <w:lang w:val="en-US"/>
+        </w:rPr>
+        <w:t>,desc</w:t>
       </w:r>
       <w:proofErr w:type="spellEnd"/>
       <w:r>
@@ -3896,7 +3977,13 @@
         <w:rPr>
           <w:lang w:val="en-US"/>
         </w:rPr>
-        <w:t>title,desc</w:t>
+        <w:t>name</w:t>
+      </w:r>
+      <w:r>
+        <w:rPr>
+          <w:lang w:val="en-US"/>
+        </w:rPr>
+        <w:t>,desc</w:t>
       </w:r>
       <w:proofErr w:type="spellEnd"/>
       <w:r>
@@ -4501,6 +4588,7 @@
   <w:style w:type="character" w:default="1" w:styleId="Fuentedeprrafopredeter">
     <w:name w:val="Default Paragraph Font"/>
     <w:uiPriority w:val="1"/>
+    <w:semiHidden/>
     <w:unhideWhenUsed/>
   </w:style>
   <w:style w:type="table" w:default="1" w:styleId="Tablanormal">

</xml_diff>